<commit_message>
Fixed the reference page
fixed up the reference page
</commit_message>
<xml_diff>
--- a/cdeasi_ISYS3001_A2.docx
+++ b/cdeasi_ISYS3001_A2.docx
@@ -2561,29 +2561,17 @@
     <w:p>
       <w:pPr>
         <w:spacing w:after="0" w:line="240" w:lineRule="auto"/>
-      </w:pPr>
-    </w:p>
-    <w:p>
-      <w:pPr>
-        <w:spacing w:after="0" w:line="240" w:lineRule="auto"/>
-      </w:pPr>
-    </w:p>
-    <w:p>
-      <w:pPr>
-        <w:spacing w:after="0" w:line="240" w:lineRule="auto"/>
-      </w:pPr>
-    </w:p>
-    <w:p>
-      <w:pPr>
-        <w:spacing w:after="0" w:line="240" w:lineRule="auto"/>
         <w:rPr>
           <w:b/>
         </w:rPr>
       </w:pPr>
+      <w:bookmarkStart w:id="0" w:name="_GoBack"/>
+      <w:bookmarkEnd w:id="0"/>
       <w:r>
         <w:rPr>
           <w:b/>
         </w:rPr>
+        <w:lastRenderedPageBreak/>
         <w:t>References</w:t>
       </w:r>
     </w:p>
@@ -2658,19 +2646,7 @@
           <w:rPr>
             <w:rStyle w:val="Hyperlink"/>
           </w:rPr>
-          <w:t>https://mozilla.github.io/process-releases/draft/development_overview/#:~:</w:t>
-        </w:r>
-        <w:r>
-          <w:rPr>
-            <w:rStyle w:val="Hyperlink"/>
-          </w:rPr>
-          <w:t>t</w:t>
-        </w:r>
-        <w:r>
-          <w:rPr>
-            <w:rStyle w:val="Hyperlink"/>
-          </w:rPr>
-          <w:t>ext=Larger%20features%20and%20projects%20are,%2C%20and%20Firefox%20(release)</w:t>
+          <w:t>https://mozilla.github.io/process-releases/draft/development_overview/#:~:text=Larger%20features%20and%20projects%20are,%2C%20and%20Firefox%20(release)</w:t>
         </w:r>
       </w:hyperlink>
       <w:r>
@@ -2695,8 +2671,6 @@
       <w:r>
         <w:t>ki (17 May 2023</w:t>
       </w:r>
-      <w:bookmarkStart w:id="0" w:name="_GoBack"/>
-      <w:bookmarkEnd w:id="0"/>
       <w:r>
         <w:t xml:space="preserve">) </w:t>
       </w:r>

</xml_diff>